<commit_message>
Correções e adicionamento de desnormalização, consultas, gatilho, procedimento armazenado e visão
</commit_message>
<xml_diff>
--- a/Modelo_logico_salao_belissima_v2.1.docx
+++ b/Modelo_logico_salao_belissima_v2.1.docx
@@ -67,14 +67,16 @@
           <w:rFonts w:ascii="Arial" w:hAnsi="Arial" w:cs="Arial"/>
           <w:sz w:val="22"/>
           <w:szCs w:val="22"/>
-        </w:rPr>
-      </w:pPr>
-      <w:proofErr w:type="spellStart"/>
-      <w:r>
-        <w:rPr>
-          <w:rFonts w:ascii="Arial" w:hAnsi="Arial" w:cs="Arial"/>
-          <w:sz w:val="22"/>
-          <w:szCs w:val="22"/>
+          <w:lang w:val="en-US"/>
+        </w:rPr>
+      </w:pPr>
+      <w:proofErr w:type="spellStart"/>
+      <w:r>
+        <w:rPr>
+          <w:rFonts w:ascii="Arial" w:hAnsi="Arial" w:cs="Arial"/>
+          <w:sz w:val="22"/>
+          <w:szCs w:val="22"/>
+          <w:lang w:val="en-US"/>
         </w:rPr>
         <w:t>usuario</w:t>
       </w:r>
@@ -84,6 +86,7 @@
           <w:rFonts w:ascii="Arial" w:hAnsi="Arial" w:cs="Arial"/>
           <w:sz w:val="22"/>
           <w:szCs w:val="22"/>
+          <w:lang w:val="en-US"/>
         </w:rPr>
         <w:t xml:space="preserve"> (</w:t>
       </w:r>
@@ -95,6 +98,7 @@
           <w:sz w:val="22"/>
           <w:szCs w:val="22"/>
           <w:u w:val="single"/>
+          <w:lang w:val="en-US"/>
         </w:rPr>
         <w:t>id</w:t>
       </w:r>
@@ -103,6 +107,25 @@
           <w:rFonts w:ascii="Arial" w:hAnsi="Arial" w:cs="Arial"/>
           <w:sz w:val="22"/>
           <w:szCs w:val="22"/>
+          <w:lang w:val="en-US"/>
+        </w:rPr>
+        <w:t xml:space="preserve">, email, </w:t>
+      </w:r>
+      <w:r>
+        <w:rPr>
+          <w:rFonts w:ascii="Arial" w:hAnsi="Arial" w:cs="Arial"/>
+          <w:sz w:val="22"/>
+          <w:szCs w:val="22"/>
+          <w:lang w:val="en-US"/>
+        </w:rPr>
+        <w:t>password</w:t>
+      </w:r>
+      <w:r>
+        <w:rPr>
+          <w:rFonts w:ascii="Arial" w:hAnsi="Arial" w:cs="Arial"/>
+          <w:sz w:val="22"/>
+          <w:szCs w:val="22"/>
+          <w:lang w:val="en-US"/>
         </w:rPr>
         <w:t xml:space="preserve">, </w:t>
       </w:r>
@@ -112,15 +135,17 @@
           <w:rFonts w:ascii="Arial" w:hAnsi="Arial" w:cs="Arial"/>
           <w:sz w:val="22"/>
           <w:szCs w:val="22"/>
-        </w:rPr>
-        <w:t>email</w:t>
-      </w:r>
-      <w:proofErr w:type="spellEnd"/>
-      <w:r>
-        <w:rPr>
-          <w:rFonts w:ascii="Arial" w:hAnsi="Arial" w:cs="Arial"/>
-          <w:sz w:val="22"/>
-          <w:szCs w:val="22"/>
+          <w:lang w:val="en-US"/>
+        </w:rPr>
+        <w:t>nome</w:t>
+      </w:r>
+      <w:proofErr w:type="spellEnd"/>
+      <w:r>
+        <w:rPr>
+          <w:rFonts w:ascii="Arial" w:hAnsi="Arial" w:cs="Arial"/>
+          <w:sz w:val="22"/>
+          <w:szCs w:val="22"/>
+          <w:lang w:val="en-US"/>
         </w:rPr>
         <w:t xml:space="preserve">, </w:t>
       </w:r>
@@ -130,24 +155,7 @@
           <w:rFonts w:ascii="Arial" w:hAnsi="Arial" w:cs="Arial"/>
           <w:sz w:val="22"/>
           <w:szCs w:val="22"/>
-        </w:rPr>
-        <w:t>password</w:t>
-      </w:r>
-      <w:proofErr w:type="spellEnd"/>
-      <w:r>
-        <w:rPr>
-          <w:rFonts w:ascii="Arial" w:hAnsi="Arial" w:cs="Arial"/>
-          <w:sz w:val="22"/>
-          <w:szCs w:val="22"/>
-        </w:rPr>
-        <w:t xml:space="preserve">, nome, </w:t>
-      </w:r>
-      <w:proofErr w:type="spellStart"/>
-      <w:r>
-        <w:rPr>
-          <w:rFonts w:ascii="Arial" w:hAnsi="Arial" w:cs="Arial"/>
-          <w:sz w:val="22"/>
-          <w:szCs w:val="22"/>
+          <w:lang w:val="en-US"/>
         </w:rPr>
         <w:t>cpf</w:t>
       </w:r>
@@ -157,6 +165,7 @@
           <w:rFonts w:ascii="Arial" w:hAnsi="Arial" w:cs="Arial"/>
           <w:sz w:val="22"/>
           <w:szCs w:val="22"/>
+          <w:lang w:val="en-US"/>
         </w:rPr>
         <w:t xml:space="preserve">) </w:t>
       </w:r>
@@ -309,6 +318,14 @@
           <w:sz w:val="22"/>
           <w:szCs w:val="22"/>
         </w:rPr>
+        <w:t>, sexo</w:t>
+      </w:r>
+      <w:r>
+        <w:rPr>
+          <w:rFonts w:ascii="Arial" w:hAnsi="Arial" w:cs="Arial"/>
+          <w:sz w:val="22"/>
+          <w:szCs w:val="22"/>
+        </w:rPr>
         <w:t>)</w:t>
       </w:r>
     </w:p>
@@ -393,23 +410,7 @@
           <w:sz w:val="22"/>
           <w:szCs w:val="22"/>
         </w:rPr>
-        <w:t xml:space="preserve"> </w:t>
-      </w:r>
-      <w:r>
-        <w:rPr>
-          <w:rFonts w:ascii="Arial" w:hAnsi="Arial" w:cs="Arial"/>
-          <w:sz w:val="22"/>
-          <w:szCs w:val="22"/>
-        </w:rPr>
-        <w:t>número</w:t>
-      </w:r>
-      <w:r>
-        <w:rPr>
-          <w:rFonts w:ascii="Arial" w:hAnsi="Arial" w:cs="Arial"/>
-          <w:sz w:val="22"/>
-          <w:szCs w:val="22"/>
-        </w:rPr>
-        <w:t>,</w:t>
+        <w:t xml:space="preserve"> número,</w:t>
       </w:r>
       <w:r>
         <w:rPr>
@@ -535,103 +536,124 @@
       <w:r>
         <w:rPr>
           <w:rFonts w:ascii="Arial" w:hAnsi="Arial" w:cs="Arial"/>
-          <w:sz w:val="22"/>
-          <w:szCs w:val="22"/>
-        </w:rPr>
-        <w:t>id_cabeleireiro</w:t>
-      </w:r>
-      <w:proofErr w:type="spellEnd"/>
-      <w:r>
-        <w:rPr>
-          <w:rFonts w:ascii="Arial" w:hAnsi="Arial" w:cs="Arial"/>
-          <w:sz w:val="22"/>
-          <w:szCs w:val="22"/>
-        </w:rPr>
-        <w:t>)</w:t>
-      </w:r>
-    </w:p>
-    <w:p>
-      <w:pPr>
-        <w:pStyle w:val="Standard"/>
-        <w:rPr>
-          <w:rFonts w:ascii="Arial" w:hAnsi="Arial" w:cs="Arial"/>
-          <w:sz w:val="22"/>
-          <w:szCs w:val="22"/>
-        </w:rPr>
-      </w:pPr>
-      <w:r>
-        <w:rPr>
-          <w:rFonts w:ascii="Arial" w:hAnsi="Arial" w:cs="Arial"/>
-          <w:sz w:val="22"/>
-          <w:szCs w:val="22"/>
-        </w:rPr>
-        <w:tab/>
-      </w:r>
-      <w:proofErr w:type="spellStart"/>
-      <w:r>
-        <w:rPr>
-          <w:rFonts w:ascii="Arial" w:hAnsi="Arial" w:cs="Arial"/>
-          <w:sz w:val="22"/>
-          <w:szCs w:val="22"/>
-        </w:rPr>
-        <w:t>id_cabeleireiro</w:t>
-      </w:r>
-      <w:proofErr w:type="spellEnd"/>
-      <w:r>
-        <w:rPr>
-          <w:rFonts w:ascii="Arial" w:hAnsi="Arial" w:cs="Arial"/>
-          <w:sz w:val="22"/>
-          <w:szCs w:val="22"/>
-        </w:rPr>
-        <w:t xml:space="preserve"> </w:t>
-      </w:r>
-      <w:proofErr w:type="spellStart"/>
-      <w:r>
-        <w:rPr>
-          <w:rFonts w:ascii="Arial" w:hAnsi="Arial" w:cs="Arial"/>
-          <w:sz w:val="22"/>
-          <w:szCs w:val="22"/>
-        </w:rPr>
-        <w:t>referencia</w:t>
-      </w:r>
-      <w:proofErr w:type="spellEnd"/>
-      <w:r>
-        <w:rPr>
-          <w:rFonts w:ascii="Arial" w:hAnsi="Arial" w:cs="Arial"/>
-          <w:sz w:val="22"/>
-          <w:szCs w:val="22"/>
-        </w:rPr>
-        <w:t xml:space="preserve"> cabeleireiro(id)</w:t>
-      </w:r>
-    </w:p>
-    <w:p>
-      <w:pPr>
-        <w:pStyle w:val="Standard"/>
-        <w:rPr>
-          <w:rFonts w:ascii="Arial" w:hAnsi="Arial" w:cs="Arial"/>
-          <w:sz w:val="22"/>
-          <w:szCs w:val="22"/>
-        </w:rPr>
-      </w:pPr>
-      <w:proofErr w:type="gramStart"/>
-      <w:r>
-        <w:rPr>
-          <w:rFonts w:ascii="Arial" w:hAnsi="Arial" w:cs="Arial"/>
-          <w:sz w:val="22"/>
-          <w:szCs w:val="22"/>
-        </w:rPr>
-        <w:t>atendimento(</w:t>
-      </w:r>
-      <w:proofErr w:type="gramEnd"/>
-      <w:r>
-        <w:rPr>
-          <w:rFonts w:ascii="Arial" w:hAnsi="Arial" w:cs="Arial"/>
           <w:b/>
           <w:bCs/>
           <w:sz w:val="22"/>
           <w:szCs w:val="22"/>
           <w:u w:val="single"/>
         </w:rPr>
+        <w:t>id_cabeleireiro</w:t>
+      </w:r>
+      <w:proofErr w:type="spellEnd"/>
+      <w:r>
+        <w:rPr>
+          <w:rFonts w:ascii="Arial" w:hAnsi="Arial" w:cs="Arial"/>
+          <w:sz w:val="22"/>
+          <w:szCs w:val="22"/>
+        </w:rPr>
+        <w:t xml:space="preserve">, </w:t>
+      </w:r>
+      <w:proofErr w:type="spellStart"/>
+      <w:r>
+        <w:rPr>
+          <w:rFonts w:ascii="Arial" w:hAnsi="Arial" w:cs="Arial"/>
+          <w:sz w:val="22"/>
+          <w:szCs w:val="22"/>
+        </w:rPr>
+        <w:t>estadeferias</w:t>
+      </w:r>
+      <w:proofErr w:type="spellEnd"/>
+      <w:r>
+        <w:rPr>
+          <w:rFonts w:ascii="Arial" w:hAnsi="Arial" w:cs="Arial"/>
+          <w:sz w:val="22"/>
+          <w:szCs w:val="22"/>
+        </w:rPr>
+        <w:t>)</w:t>
+      </w:r>
+    </w:p>
+    <w:p>
+      <w:pPr>
+        <w:pStyle w:val="Standard"/>
+        <w:rPr>
+          <w:rFonts w:ascii="Arial" w:hAnsi="Arial" w:cs="Arial"/>
+          <w:sz w:val="22"/>
+          <w:szCs w:val="22"/>
+        </w:rPr>
+      </w:pPr>
+      <w:r>
+        <w:rPr>
+          <w:rFonts w:ascii="Arial" w:hAnsi="Arial" w:cs="Arial"/>
+          <w:sz w:val="22"/>
+          <w:szCs w:val="22"/>
+        </w:rPr>
+        <w:tab/>
+      </w:r>
+      <w:proofErr w:type="spellStart"/>
+      <w:r>
+        <w:rPr>
+          <w:rFonts w:ascii="Arial" w:hAnsi="Arial" w:cs="Arial"/>
+          <w:sz w:val="22"/>
+          <w:szCs w:val="22"/>
+        </w:rPr>
+        <w:t>id_cabeleireiro</w:t>
+      </w:r>
+      <w:proofErr w:type="spellEnd"/>
+      <w:r>
+        <w:rPr>
+          <w:rFonts w:ascii="Arial" w:hAnsi="Arial" w:cs="Arial"/>
+          <w:sz w:val="22"/>
+          <w:szCs w:val="22"/>
+        </w:rPr>
+        <w:t xml:space="preserve"> </w:t>
+      </w:r>
+      <w:proofErr w:type="spellStart"/>
+      <w:r>
+        <w:rPr>
+          <w:rFonts w:ascii="Arial" w:hAnsi="Arial" w:cs="Arial"/>
+          <w:sz w:val="22"/>
+          <w:szCs w:val="22"/>
+        </w:rPr>
+        <w:t>referencia</w:t>
+      </w:r>
+      <w:proofErr w:type="spellEnd"/>
+      <w:r>
+        <w:rPr>
+          <w:rFonts w:ascii="Arial" w:hAnsi="Arial" w:cs="Arial"/>
+          <w:sz w:val="22"/>
+          <w:szCs w:val="22"/>
+        </w:rPr>
+        <w:t xml:space="preserve"> cabeleireiro(id)</w:t>
+      </w:r>
+    </w:p>
+    <w:p>
+      <w:pPr>
+        <w:pStyle w:val="Standard"/>
+        <w:rPr>
+          <w:rFonts w:ascii="Arial" w:hAnsi="Arial" w:cs="Arial"/>
+          <w:sz w:val="22"/>
+          <w:szCs w:val="22"/>
+        </w:rPr>
+      </w:pPr>
+      <w:proofErr w:type="gramStart"/>
+      <w:r>
+        <w:rPr>
+          <w:rFonts w:ascii="Arial" w:hAnsi="Arial" w:cs="Arial"/>
+          <w:sz w:val="22"/>
+          <w:szCs w:val="22"/>
+        </w:rPr>
+        <w:t>atendimento(</w:t>
+      </w:r>
+      <w:proofErr w:type="gramEnd"/>
+      <w:r>
+        <w:rPr>
+          <w:rFonts w:ascii="Arial" w:hAnsi="Arial" w:cs="Arial"/>
+          <w:b/>
+          <w:bCs/>
+          <w:sz w:val="22"/>
+          <w:szCs w:val="22"/>
+          <w:u w:val="single"/>
+        </w:rPr>
         <w:t>id</w:t>
       </w:r>
       <w:r>
@@ -1071,8 +1093,11 @@
       <w:r>
         <w:rPr>
           <w:rFonts w:ascii="Arial" w:hAnsi="Arial" w:cs="Arial"/>
-          <w:sz w:val="22"/>
-          <w:szCs w:val="22"/>
+          <w:b/>
+          <w:bCs/>
+          <w:sz w:val="22"/>
+          <w:szCs w:val="22"/>
+          <w:u w:val="single"/>
         </w:rPr>
         <w:t>id_cliente</w:t>
       </w:r>

</xml_diff>